<commit_message>
Clean LaTeX temp files and add .gitignore
</commit_message>
<xml_diff>
--- a/chapter1.docx
+++ b/chapter1.docx
@@ -3,64 +3,63 @@
 <w:document xmlns:wpc="http://schemas.microsoft.com/office/word/2010/wordprocessingCanvas" xmlns:cx="http://schemas.microsoft.com/office/drawing/2014/chartex" xmlns:cx1="http://schemas.microsoft.com/office/drawing/2015/9/8/chartex" xmlns:cx2="http://schemas.microsoft.com/office/drawing/2015/10/21/chartex" xmlns:cx3="http://schemas.microsoft.com/office/drawing/2016/5/9/chartex" xmlns:cx4="http://schemas.microsoft.com/office/drawing/2016/5/10/chartex" xmlns:cx5="http://schemas.microsoft.com/office/drawing/2016/5/11/chartex" xmlns:cx6="http://schemas.microsoft.com/office/drawing/2016/5/12/chartex" xmlns:cx7="http://schemas.microsoft.com/office/drawing/2016/5/13/chartex" xmlns:cx8="http://schemas.microsoft.com/office/drawing/2016/5/14/chartex" xmlns:mc="http://schemas.openxmlformats.org/markup-compatibility/2006" xmlns:aink="http://schemas.microsoft.com/office/drawing/2016/ink" xmlns:am3d="http://schemas.microsoft.com/office/drawing/2017/model3d" xmlns:o="urn:schemas-microsoft-com:office:office" xmlns:oel="http://schemas.microsoft.com/office/2019/extlst" xmlns:r="http://schemas.openxmlformats.org/officeDocument/2006/relationships" xmlns:m="http://schemas.openxmlformats.org/officeDocument/2006/math" xmlns:v="urn:schemas-microsoft-com:vml" xmlns:wp14="http://schemas.microsoft.com/office/word/2010/wordprocessingDrawing" xmlns:wp="http://schemas.openxmlformats.org/drawingml/2006/wordprocessingDrawing" xmlns:w10="urn:schemas-microsoft-com:office:word" xmlns:w="http://schemas.openxmlformats.org/wordprocessingml/2006/main" xmlns:w14="http://schemas.microsoft.com/office/word/2010/wordml" xmlns:w15="http://schemas.microsoft.com/office/word/2012/wordml" xmlns:w16cex="http://schemas.microsoft.com/office/word/2018/wordml/cex" xmlns:w16cid="http://schemas.microsoft.com/office/word/2016/wordml/cid" xmlns:w16="http://schemas.microsoft.com/office/word/2018/wordml" xmlns:w16du="http://schemas.microsoft.com/office/word/2023/wordml/word16du" xmlns:w16sdtdh="http://schemas.microsoft.com/office/word/2020/wordml/sdtdatahash" xmlns:w16sdtfl="http://schemas.microsoft.com/office/word/2024/wordml/sdtformatlock" xmlns:w16se="http://schemas.microsoft.com/office/word/2015/wordml/symex" xmlns:wpg="http://schemas.microsoft.com/office/word/2010/wordprocessingGroup" xmlns:wpi="http://schemas.microsoft.com/office/word/2010/wordprocessingInk" xmlns:wne="http://schemas.microsoft.com/office/word/2006/wordml" xmlns:wps="http://schemas.microsoft.com/office/word/2010/wordprocessingShape" mc:Ignorable="w14 w15 w16se w16cid w16 w16cex w16sdtdh w16sdtfl w16du wp14">
   <w:body>
     <w:p>
-      <w:pPr>
+      <w:r>
+        <w:rPr>
+          <w:rFonts w:hint="eastAsia"/>
+        </w:rPr>
+        <w:t>１．</w:t>
+      </w:r>
+      <w:r>
+        <w:rPr>
+          <w:rFonts w:hint="eastAsia"/>
+        </w:rPr>
+        <w:t>研究の背景 </w:t>
+      </w:r>
+    </w:p>
+    <w:p>
+      <w:pPr>
+        <w:rPr>
+          <w:b/>
+          <w:bCs/>
+        </w:rPr>
+      </w:pPr>
+      <w:r>
+        <w:rPr>
+          <w:rFonts w:hint="eastAsia"/>
+          <w:b/>
+          <w:bCs/>
+        </w:rPr>
+        <w:t>水系感染症の世界情勢 </w:t>
+      </w:r>
+    </w:p>
+    <w:p>
+      <w:pPr>
+        <w:ind w:firstLineChars="100" w:firstLine="210"/>
+      </w:pPr>
+      <w:r>
+        <w:rPr>
+          <w:rFonts w:hint="eastAsia"/>
+        </w:rPr>
+        <w:t>安全な飲料水や衛生設備が十分に整っていない地域では、細菌による水系感染症が多発している。そのため、それらの地域では安全で清潔な水へのアクセスが非常に困難であり、健康被害が深刻化している。一方で、日本は水道の普及率が98.3％と非常に高く、ほとんどの地域で清潔で安全な水を安定して利用することができる。この点からも、日本は他国と比較して水資源の確保や衛生面で大きく進んでいることがわかる。しかし、世界全体で見ると、いまだに多くの人々が安全で清潔な水を十分に利用できない状況にある。汚染された水を飲んだり、生活用水として使用したりすることで感染症にかかる人が後を絶たず、特に発展途上国では深刻な社会問題となっている。代表的な水系感染症としては、コレラ、赤痢、チフス、A型肝炎などがあり、これらはいずれも汚れた水や不衛生な環境が主な原因で発生する。世界保健機関（WHO）の報告によると、安全な飲料水を利用できない人は世界で約20億人以上にのぼるとされており、安全な水の確保は依然として大きな課題である。このような背景から、本研究では、災害時や水道が利用できず安全な水へのアクセスが困難な状況を想定し、代替水源として微生物を含む可能性のある水を使用した場合の衛生面について調査を行う。特に、手洗いやトイレの使用など、日常的な行動において微生物が掌や指先にどの程度付着するのかを測定し、感染のリスクや衛生対策の重要性を明らかにしていくことを目的とする。 </w:t>
+      </w:r>
+    </w:p>
+    <w:p/>
+    <w:p>
+      <w:pPr>
+        <w:pStyle w:val="a9"/>
         <w:numPr>
           <w:ilvl w:val="0"/>
-          <w:numId w:val="1"/>
+          <w:numId w:val="8"/>
         </w:numPr>
       </w:pPr>
       <w:r>
         <w:rPr>
           <w:rFonts w:hint="eastAsia"/>
         </w:rPr>
-        <w:t>感染拡大における手指衛生の重要性 </w:t>
-      </w:r>
-    </w:p>
-    <w:p>
-      <w:pPr>
-        <w:rPr>
-          <w:rFonts w:hint="eastAsia"/>
-        </w:rPr>
-      </w:pPr>
-      <w:r>
-        <w:rPr>
-          <w:rFonts w:hint="eastAsia"/>
-        </w:rPr>
-        <w:t>（研究の背景） </w:t>
-      </w:r>
-    </w:p>
-    <w:p>
-      <w:pPr>
-        <w:rPr>
-          <w:rFonts w:hint="eastAsia"/>
-        </w:rPr>
-      </w:pPr>
-      <w:r>
-        <w:rPr>
-          <w:rFonts w:hint="eastAsia"/>
-        </w:rPr>
-        <w:t>・水系感染症の世界情勢 </w:t>
-      </w:r>
-    </w:p>
-    <w:p>
-      <w:pPr>
-        <w:rPr>
-          <w:rFonts w:hint="eastAsia"/>
-        </w:rPr>
-      </w:pPr>
-      <w:r>
-        <w:rPr>
-          <w:rFonts w:hint="eastAsia"/>
-        </w:rPr>
-        <w:t>→安全な飲料水や衛生設備が十分に整っていない地域では、細菌による水系感染症が多発している。そのため、それらの地域では安全で清潔な水へのアクセスが非常に困難であり、健康被害が深刻化している。一方で、日本は水道の普及率が98.3％と非常に高く、ほとんどの地域で清潔で安全な水を安定して利用することができる。この点からも、日本は他国と比較して水資源の確保や衛生面で大きく進んでいることがわかる。しかし、世界全体で見ると、いまだに多くの人々が安全で清潔な水を十分に利用できない状況にある。汚染された水を飲んだり、生活用水として使用したりすることで感染症にかかる人が後を絶たず、特に発展途上国では深刻な社会問題となっている。代表的な水系感染症としては、コレラ、赤痢、チフス、A型肝炎などがあり、これらはいずれも汚れた水や不衛生な環境が主な原因で発生する。世界保健機関（WHO）の報告によると、安全な飲料水を利用できない人は世界で約20億人以上にのぼるとされており、安全な水の確保は依然として大きな課題である。このような背景から、本研究では、災害時や水道が利用できず安全な水へのアクセスが困難な状況を想定し、代替水源として微生物を含む可能性のある水を使用した場合の衛生面について調査を行う。特に、手洗いやトイレの使用など、日常的な行動において微生物が掌や指先にどの程度付着するのかを測定し、感染のリスクや衛生対策の重要性を明らかにしていくことを目的とする。 </w:t>
-      </w:r>
-    </w:p>
-    <w:p>
-      <w:pPr>
-        <w:rPr>
-          <w:rFonts w:hint="eastAsia"/>
-        </w:rPr>
-      </w:pPr>
+        <w:t>既存研究の限界 </w:t>
+      </w:r>
+    </w:p>
+    <w:p>
       <w:r>
         <w:rPr>
           <w:rFonts w:hint="eastAsia"/>
@@ -69,82 +68,25 @@
       </w:r>
     </w:p>
     <w:p>
-      <w:pPr>
-        <w:numPr>
-          <w:ilvl w:val="0"/>
-          <w:numId w:val="2"/>
-        </w:numPr>
-        <w:rPr>
-          <w:rFonts w:hint="eastAsia"/>
-        </w:rPr>
-      </w:pPr>
-      <w:r>
-        <w:rPr>
-          <w:rFonts w:hint="eastAsia"/>
-        </w:rPr>
-        <w:t>既存研究の限界 </w:t>
-      </w:r>
-    </w:p>
-    <w:p>
-      <w:pPr>
-        <w:rPr>
-          <w:rFonts w:hint="eastAsia"/>
-        </w:rPr>
-      </w:pPr>
-      <w:r>
-        <w:rPr>
-          <w:rFonts w:hint="eastAsia"/>
-        </w:rPr>
-        <w:t> </w:t>
-      </w:r>
-    </w:p>
-    <w:p>
-      <w:pPr>
-        <w:rPr>
-          <w:rFonts w:hint="eastAsia"/>
-        </w:rPr>
-      </w:pPr>
-      <w:r>
-        <w:rPr>
-          <w:rFonts w:hint="eastAsia"/>
-        </w:rPr>
-        <w:t>既存の研究の下書き </w:t>
-      </w:r>
-    </w:p>
-    <w:p>
-      <w:pPr>
-        <w:rPr>
-          <w:rFonts w:hint="eastAsia"/>
-        </w:rPr>
-      </w:pPr>
-      <w:r>
-        <w:rPr>
-          <w:rFonts w:hint="eastAsia"/>
-        </w:rPr>
-        <w:t> </w:t>
-      </w:r>
-    </w:p>
-    <w:p>
-      <w:pPr>
-        <w:numPr>
-          <w:ilvl w:val="0"/>
-          <w:numId w:val="3"/>
-        </w:numPr>
-        <w:rPr>
-          <w:rFonts w:hint="eastAsia"/>
-        </w:rPr>
-      </w:pPr>
       <w:r>
         <w:rPr>
           <w:rFonts w:hint="eastAsia"/>
         </w:rPr>
         <w:t>病院エレベーターの押しボタンと手指を対象とした菌の伝播に関する一考察</w:t>
       </w:r>
+    </w:p>
+    <w:p>
+      <w:pPr>
+        <w:rPr>
+          <w:lang w:eastAsia="zh-TW"/>
+        </w:rPr>
+      </w:pPr>
       <w:hyperlink r:id="rId7" w:tgtFrame="_blank" w:history="1">
         <w:r>
           <w:rPr>
             <w:rStyle w:val="ae"/>
             <w:rFonts w:hint="eastAsia"/>
+            <w:lang w:eastAsia="zh-TW"/>
           </w:rPr>
           <w:t>松野 容子</w:t>
         </w:r>
@@ -152,12 +94,14 @@
       <w:r>
         <w:rPr>
           <w:rFonts w:hint="eastAsia"/>
+          <w:lang w:eastAsia="zh-TW"/>
         </w:rPr>
         <w:t>,</w:t>
       </w:r>
       <w:r>
         <w:rPr>
           <w:rFonts w:ascii="Times New Roman" w:hAnsi="Times New Roman" w:cs="Times New Roman"/>
+          <w:lang w:eastAsia="zh-TW"/>
         </w:rPr>
         <w:t> </w:t>
       </w:r>
@@ -166,6 +110,7 @@
           <w:rPr>
             <w:rStyle w:val="ae"/>
             <w:rFonts w:hint="eastAsia"/>
+            <w:lang w:eastAsia="zh-TW"/>
           </w:rPr>
           <w:t>水野 秀一</w:t>
         </w:r>
@@ -173,12 +118,14 @@
       <w:r>
         <w:rPr>
           <w:rFonts w:hint="eastAsia"/>
+          <w:lang w:eastAsia="zh-TW"/>
         </w:rPr>
         <w:t>,</w:t>
       </w:r>
       <w:r>
         <w:rPr>
           <w:rFonts w:ascii="Times New Roman" w:hAnsi="Times New Roman" w:cs="Times New Roman"/>
+          <w:lang w:eastAsia="zh-TW"/>
         </w:rPr>
         <w:t> </w:t>
       </w:r>
@@ -187,6 +134,7 @@
           <w:rPr>
             <w:rStyle w:val="ae"/>
             <w:rFonts w:hint="eastAsia"/>
+            <w:lang w:eastAsia="zh-TW"/>
           </w:rPr>
           <w:t>大徳 優子</w:t>
         </w:r>
@@ -194,15 +142,14 @@
       <w:r>
         <w:rPr>
           <w:rFonts w:hint="eastAsia"/>
+          <w:lang w:eastAsia="zh-TW"/>
         </w:rPr>
         <w:t> </w:t>
       </w:r>
     </w:p>
     <w:p>
       <w:pPr>
-        <w:rPr>
-          <w:rFonts w:hint="eastAsia"/>
-        </w:rPr>
+        <w:ind w:firstLineChars="100" w:firstLine="210"/>
       </w:pPr>
       <w:r>
         <w:rPr>
@@ -211,22 +158,16 @@
         <w:t>病院環境における菌の分布やその動態の一端を明らかにする目的で, 病棟エレベーターの押しボタンと手指を対象とする細菌学的検討を行った.使用人数別 (1～8人) および経時間的 (30～120分) に押しボタン上から検出された菌数は, おおむね0から最高150～300colony forming units (CFU) で, そのうちの70%以上が20 CFU未満であった.しかし, 時に1200CFUもの菌が検出されるなど, 一部のヒトの手指の汚染状況に応じて接触後に非常に汚染された状態が生じうることが明らかとなった </w:t>
       </w:r>
     </w:p>
-    <w:p>
-      <w:pPr>
-        <w:numPr>
-          <w:ilvl w:val="0"/>
-          <w:numId w:val="4"/>
-        </w:numPr>
-        <w:rPr>
-          <w:rFonts w:hint="eastAsia"/>
-        </w:rPr>
-      </w:pPr>
+    <w:p/>
+    <w:p>
       <w:r>
         <w:rPr>
           <w:rFonts w:hint="eastAsia"/>
         </w:rPr>
         <w:t>高度汚染した手指の衛生学的手洗いの検討</w:t>
       </w:r>
+    </w:p>
+    <w:p>
       <w:hyperlink r:id="rId10" w:tgtFrame="_blank" w:history="1">
         <w:r>
           <w:rPr>
@@ -286,11 +227,6 @@
       </w:r>
     </w:p>
     <w:p>
-      <w:pPr>
-        <w:rPr>
-          <w:rFonts w:hint="eastAsia"/>
-        </w:rPr>
-      </w:pPr>
       <w:r>
         <w:rPr>
           <w:rFonts w:hint="eastAsia"/>
@@ -299,11 +235,6 @@
       </w:r>
     </w:p>
     <w:p>
-      <w:pPr>
-        <w:rPr>
-          <w:rFonts w:hint="eastAsia"/>
-        </w:rPr>
-      </w:pPr>
       <w:r>
         <w:rPr>
           <w:rFonts w:hint="eastAsia"/>
@@ -312,15 +243,6 @@
       </w:r>
     </w:p>
     <w:p>
-      <w:pPr>
-        <w:numPr>
-          <w:ilvl w:val="0"/>
-          <w:numId w:val="5"/>
-        </w:numPr>
-        <w:rPr>
-          <w:rFonts w:hint="eastAsia"/>
-        </w:rPr>
-      </w:pPr>
       <w:r>
         <w:rPr>
           <w:rFonts w:hint="eastAsia"/>
@@ -329,11 +251,6 @@
       </w:r>
     </w:p>
     <w:p>
-      <w:pPr>
-        <w:rPr>
-          <w:rFonts w:hint="eastAsia"/>
-        </w:rPr>
-      </w:pPr>
       <w:hyperlink r:id="rId13" w:tgtFrame="_blank" w:history="1">
         <w:r>
           <w:rPr>
@@ -373,9 +290,7 @@
     </w:p>
     <w:p>
       <w:pPr>
-        <w:rPr>
-          <w:rFonts w:hint="eastAsia"/>
-        </w:rPr>
+        <w:ind w:firstLineChars="100" w:firstLine="210"/>
       </w:pPr>
       <w:r>
         <w:rPr>
@@ -385,11 +300,6 @@
       </w:r>
     </w:p>
     <w:p>
-      <w:pPr>
-        <w:rPr>
-          <w:rFonts w:hint="eastAsia"/>
-        </w:rPr>
-      </w:pPr>
       <w:r>
         <w:rPr>
           <w:rFonts w:hint="eastAsia"/>
@@ -397,16 +307,8 @@
         <w:t> </w:t>
       </w:r>
     </w:p>
-    <w:p>
-      <w:pPr>
-        <w:numPr>
-          <w:ilvl w:val="0"/>
-          <w:numId w:val="6"/>
-        </w:numPr>
-        <w:rPr>
-          <w:rFonts w:hint="eastAsia"/>
-        </w:rPr>
-      </w:pPr>
+    <w:p/>
+    <w:p>
       <w:r>
         <w:rPr>
           <w:rFonts w:hint="eastAsia"/>
@@ -418,7 +320,6 @@
     <w:p>
       <w:pPr>
         <w:rPr>
-          <w:rFonts w:hint="eastAsia"/>
           <w:lang w:eastAsia="zh-TW"/>
         </w:rPr>
       </w:pPr>
@@ -490,9 +391,7 @@
     </w:p>
     <w:p>
       <w:pPr>
-        <w:rPr>
-          <w:rFonts w:hint="eastAsia"/>
-        </w:rPr>
+        <w:ind w:firstLineChars="100" w:firstLine="210"/>
       </w:pPr>
       <w:r>
         <w:rPr>
@@ -514,11 +413,6 @@
       </w:r>
     </w:p>
     <w:p>
-      <w:pPr>
-        <w:rPr>
-          <w:rFonts w:hint="eastAsia"/>
-        </w:rPr>
-      </w:pPr>
       <w:r>
         <w:rPr>
           <w:rFonts w:hint="eastAsia"/>
@@ -527,15 +421,12 @@
       </w:r>
     </w:p>
     <w:p>
-      <w:pPr>
-        <w:numPr>
-          <w:ilvl w:val="0"/>
-          <w:numId w:val="7"/>
-        </w:numPr>
-        <w:rPr>
-          <w:rFonts w:hint="eastAsia"/>
-        </w:rPr>
-      </w:pPr>
+      <w:r>
+        <w:rPr>
+          <w:rFonts w:hint="eastAsia"/>
+        </w:rPr>
+        <w:t xml:space="preserve">3. </w:t>
+      </w:r>
       <w:r>
         <w:rPr>
           <w:rFonts w:hint="eastAsia"/>
@@ -545,9 +436,7 @@
     </w:p>
     <w:p>
       <w:pPr>
-        <w:rPr>
-          <w:rFonts w:hint="eastAsia"/>
-        </w:rPr>
+        <w:ind w:firstLineChars="100" w:firstLine="210"/>
       </w:pPr>
       <w:r>
         <w:rPr>
@@ -557,11 +446,6 @@
       </w:r>
     </w:p>
     <w:p>
-      <w:pPr>
-        <w:rPr>
-          <w:rFonts w:hint="eastAsia"/>
-        </w:rPr>
-      </w:pPr>
       <w:r>
         <w:rPr>
           <w:rFonts w:hint="eastAsia"/>
@@ -570,11 +454,6 @@
       </w:r>
     </w:p>
     <w:p>
-      <w:pPr>
-        <w:rPr>
-          <w:rFonts w:hint="eastAsia"/>
-        </w:rPr>
-      </w:pPr>
       <w:r>
         <w:rPr>
           <w:rFonts w:hint="eastAsia"/>
@@ -1199,6 +1078,95 @@
     </w:lvl>
   </w:abstractNum>
   <w:abstractNum w:abstractNumId="5" w15:restartNumberingAfterBreak="0">
+    <w:nsid w:val="48D96458"/>
+    <w:multiLevelType w:val="hybridMultilevel"/>
+    <w:tmpl w:val="651C6CF2"/>
+    <w:lvl w:ilvl="0" w:tplc="1A3255B4">
+      <w:start w:val="2"/>
+      <w:numFmt w:val="decimal"/>
+      <w:lvlText w:val="%1."/>
+      <w:lvlJc w:val="left"/>
+      <w:pPr>
+        <w:ind w:left="360" w:hanging="360"/>
+      </w:pPr>
+      <w:rPr>
+        <w:rFonts w:hint="default"/>
+      </w:rPr>
+    </w:lvl>
+    <w:lvl w:ilvl="1" w:tplc="04090017" w:tentative="1">
+      <w:start w:val="1"/>
+      <w:numFmt w:val="aiueoFullWidth"/>
+      <w:lvlText w:val="(%2)"/>
+      <w:lvlJc w:val="left"/>
+      <w:pPr>
+        <w:ind w:left="880" w:hanging="440"/>
+      </w:pPr>
+    </w:lvl>
+    <w:lvl w:ilvl="2" w:tplc="04090011" w:tentative="1">
+      <w:start w:val="1"/>
+      <w:numFmt w:val="decimalEnclosedCircle"/>
+      <w:lvlText w:val="%3"/>
+      <w:lvlJc w:val="left"/>
+      <w:pPr>
+        <w:ind w:left="1320" w:hanging="440"/>
+      </w:pPr>
+    </w:lvl>
+    <w:lvl w:ilvl="3" w:tplc="0409000F" w:tentative="1">
+      <w:start w:val="1"/>
+      <w:numFmt w:val="decimal"/>
+      <w:lvlText w:val="%4."/>
+      <w:lvlJc w:val="left"/>
+      <w:pPr>
+        <w:ind w:left="1760" w:hanging="440"/>
+      </w:pPr>
+    </w:lvl>
+    <w:lvl w:ilvl="4" w:tplc="04090017" w:tentative="1">
+      <w:start w:val="1"/>
+      <w:numFmt w:val="aiueoFullWidth"/>
+      <w:lvlText w:val="(%5)"/>
+      <w:lvlJc w:val="left"/>
+      <w:pPr>
+        <w:ind w:left="2200" w:hanging="440"/>
+      </w:pPr>
+    </w:lvl>
+    <w:lvl w:ilvl="5" w:tplc="04090011" w:tentative="1">
+      <w:start w:val="1"/>
+      <w:numFmt w:val="decimalEnclosedCircle"/>
+      <w:lvlText w:val="%6"/>
+      <w:lvlJc w:val="left"/>
+      <w:pPr>
+        <w:ind w:left="2640" w:hanging="440"/>
+      </w:pPr>
+    </w:lvl>
+    <w:lvl w:ilvl="6" w:tplc="0409000F" w:tentative="1">
+      <w:start w:val="1"/>
+      <w:numFmt w:val="decimal"/>
+      <w:lvlText w:val="%7."/>
+      <w:lvlJc w:val="left"/>
+      <w:pPr>
+        <w:ind w:left="3080" w:hanging="440"/>
+      </w:pPr>
+    </w:lvl>
+    <w:lvl w:ilvl="7" w:tplc="04090017" w:tentative="1">
+      <w:start w:val="1"/>
+      <w:numFmt w:val="aiueoFullWidth"/>
+      <w:lvlText w:val="(%8)"/>
+      <w:lvlJc w:val="left"/>
+      <w:pPr>
+        <w:ind w:left="3520" w:hanging="440"/>
+      </w:pPr>
+    </w:lvl>
+    <w:lvl w:ilvl="8" w:tplc="04090011" w:tentative="1">
+      <w:start w:val="1"/>
+      <w:numFmt w:val="decimalEnclosedCircle"/>
+      <w:lvlText w:val="%9"/>
+      <w:lvlJc w:val="left"/>
+      <w:pPr>
+        <w:ind w:left="3960" w:hanging="440"/>
+      </w:pPr>
+    </w:lvl>
+  </w:abstractNum>
+  <w:abstractNum w:abstractNumId="6" w15:restartNumberingAfterBreak="0">
     <w:nsid w:val="5E4A18AB"/>
     <w:multiLevelType w:val="multilevel"/>
     <w:tmpl w:val="35682134"/>
@@ -1311,7 +1279,7 @@
       </w:pPr>
     </w:lvl>
   </w:abstractNum>
-  <w:abstractNum w:abstractNumId="6" w15:restartNumberingAfterBreak="0">
+  <w:abstractNum w:abstractNumId="7" w15:restartNumberingAfterBreak="0">
     <w:nsid w:val="733514EE"/>
     <w:multiLevelType w:val="multilevel"/>
     <w:tmpl w:val="415E0DA8"/>
@@ -1434,7 +1402,7 @@
     <w:abstractNumId w:val="0"/>
   </w:num>
   <w:num w:numId="4" w16cid:durableId="679813395">
-    <w:abstractNumId w:val="6"/>
+    <w:abstractNumId w:val="7"/>
   </w:num>
   <w:num w:numId="5" w16cid:durableId="877854730">
     <w:abstractNumId w:val="1"/>
@@ -1443,6 +1411,9 @@
     <w:abstractNumId w:val="3"/>
   </w:num>
   <w:num w:numId="7" w16cid:durableId="519248577">
+    <w:abstractNumId w:val="6"/>
+  </w:num>
+  <w:num w:numId="8" w16cid:durableId="2048408449">
     <w:abstractNumId w:val="5"/>
   </w:num>
 </w:numbering>
@@ -2050,6 +2021,7 @@
   <w:style w:type="character" w:default="1" w:styleId="a0">
     <w:name w:val="Default Paragraph Font"/>
     <w:uiPriority w:val="1"/>
+    <w:semiHidden/>
     <w:unhideWhenUsed/>
   </w:style>
   <w:style w:type="table" w:default="1" w:styleId="a1">

</xml_diff>